<commit_message>
Implement OAuth2 JwksService with PopToken option - Create OAuth2JwksService class, override GetJsonWebKeyListAsync method - Create mock oAuth2 service to simulate getting access token locally - Add PopToken feature to OAuth2JwksService, add reference PopToken to NuGet package. - Update example MVC Web Application to use these features. - Add unit tests - Add ClassDiagram to view Encryption Lib classes - Update documenation.
</commit_message>
<xml_diff>
--- a/encryption-lib/CS-Encryption-Lib/ReadMe.docx
+++ b/encryption-lib/CS-Encryption-Lib/ReadMe.docx
@@ -1,6 +1,6 @@
 
 <file path=word/document.xml><?xml version="1.0" encoding="utf-8"?>
-<w:document xmlns:wpc="http://schemas.microsoft.com/office/word/2010/wordprocessingCanvas" xmlns:cx="http://schemas.microsoft.com/office/drawing/2014/chartex" xmlns:cx1="http://schemas.microsoft.com/office/drawing/2015/9/8/chartex" xmlns:cx2="http://schemas.microsoft.com/office/drawing/2015/10/21/chartex" xmlns:cx3="http://schemas.microsoft.com/office/drawing/2016/5/9/chartex" xmlns:cx4="http://schemas.microsoft.com/office/drawing/2016/5/10/chartex" xmlns:cx5="http://schemas.microsoft.com/office/drawing/2016/5/11/chartex" xmlns:cx6="http://schemas.microsoft.com/office/drawing/2016/5/12/chartex" xmlns:cx7="http://schemas.microsoft.com/office/drawing/2016/5/13/chartex" xmlns:cx8="http://schemas.microsoft.com/office/drawing/2016/5/14/chartex" xmlns:mc="http://schemas.openxmlformats.org/markup-compatibility/2006" xmlns:aink="http://schemas.microsoft.com/office/drawing/2016/ink" xmlns:am3d="http://schemas.microsoft.com/office/drawing/2017/model3d" xmlns:o="urn:schemas-microsoft-com:office:office" xmlns:r="http://schemas.openxmlformats.org/officeDocument/2006/relationships" xmlns:m="http://schemas.openxmlformats.org/officeDocument/2006/math" xmlns:v="urn:schemas-microsoft-com:vml" xmlns:wp14="http://schemas.microsoft.com/office/word/2010/wordprocessingDrawing" xmlns:wp="http://schemas.openxmlformats.org/drawingml/2006/wordprocessingDrawing" xmlns:w10="urn:schemas-microsoft-com:office:word" xmlns:w="http://schemas.openxmlformats.org/wordprocessingml/2006/main" xmlns:w14="http://schemas.microsoft.com/office/word/2010/wordml" xmlns:w15="http://schemas.microsoft.com/office/word/2012/wordml" xmlns:w16cid="http://schemas.microsoft.com/office/word/2016/wordml/cid" xmlns:w16se="http://schemas.microsoft.com/office/word/2015/wordml/symex" xmlns:wpg="http://schemas.microsoft.com/office/word/2010/wordprocessingGroup" xmlns:wpi="http://schemas.microsoft.com/office/word/2010/wordprocessingInk" xmlns:wne="http://schemas.microsoft.com/office/word/2006/wordml" xmlns:wps="http://schemas.microsoft.com/office/word/2010/wordprocessingShape" mc:Ignorable="w14 w15 w16se w16cid wp14">
+<w:document xmlns:wpc="http://schemas.microsoft.com/office/word/2010/wordprocessingCanvas" xmlns:cx="http://schemas.microsoft.com/office/drawing/2014/chartex" xmlns:cx1="http://schemas.microsoft.com/office/drawing/2015/9/8/chartex" xmlns:cx2="http://schemas.microsoft.com/office/drawing/2015/10/21/chartex" xmlns:cx3="http://schemas.microsoft.com/office/drawing/2016/5/9/chartex" xmlns:cx4="http://schemas.microsoft.com/office/drawing/2016/5/10/chartex" xmlns:cx5="http://schemas.microsoft.com/office/drawing/2016/5/11/chartex" xmlns:cx6="http://schemas.microsoft.com/office/drawing/2016/5/12/chartex" xmlns:cx7="http://schemas.microsoft.com/office/drawing/2016/5/13/chartex" xmlns:cx8="http://schemas.microsoft.com/office/drawing/2016/5/14/chartex" xmlns:mc="http://schemas.openxmlformats.org/markup-compatibility/2006" xmlns:aink="http://schemas.microsoft.com/office/drawing/2016/ink" xmlns:am3d="http://schemas.microsoft.com/office/drawing/2017/model3d" xmlns:o="urn:schemas-microsoft-com:office:office" xmlns:r="http://schemas.openxmlformats.org/officeDocument/2006/relationships" xmlns:m="http://schemas.openxmlformats.org/officeDocument/2006/math" xmlns:v="urn:schemas-microsoft-com:vml" xmlns:wp14="http://schemas.microsoft.com/office/word/2010/wordprocessingDrawing" xmlns:wp="http://schemas.openxmlformats.org/drawingml/2006/wordprocessingDrawing" xmlns:w10="urn:schemas-microsoft-com:office:word" xmlns:w="http://schemas.openxmlformats.org/wordprocessingml/2006/main" xmlns:w14="http://schemas.microsoft.com/office/word/2010/wordml" xmlns:w15="http://schemas.microsoft.com/office/word/2012/wordml" xmlns:w16cex="http://schemas.microsoft.com/office/word/2018/wordml/cex" xmlns:w16cid="http://schemas.microsoft.com/office/word/2016/wordml/cid" xmlns:w16="http://schemas.microsoft.com/office/word/2018/wordml" xmlns:w16sdtdh="http://schemas.microsoft.com/office/word/2020/wordml/sdtdatahash" xmlns:w16se="http://schemas.microsoft.com/office/word/2015/wordml/symex" xmlns:wpg="http://schemas.microsoft.com/office/word/2010/wordprocessingGroup" xmlns:wpi="http://schemas.microsoft.com/office/word/2010/wordprocessingInk" xmlns:wne="http://schemas.microsoft.com/office/word/2006/wordml" xmlns:wps="http://schemas.microsoft.com/office/word/2010/wordprocessingShape" mc:Ignorable="w14 w15 w16se w16cid w16 w16cex w16sdtdh wp14">
   <w:body>
     <w:p>
       <w:pPr>
@@ -90,7 +90,7 @@
           <w:sz w:val="48"/>
           <w:szCs w:val="48"/>
         </w:rPr>
-        <w:t xml:space="preserve">.NET 4.8 </w:t>
+        <w:t xml:space="preserve">.NET Core 3.1 </w:t>
       </w:r>
       <w:r>
         <w:rPr>
@@ -102,7 +102,7 @@
           <w:sz w:val="48"/>
           <w:szCs w:val="48"/>
         </w:rPr>
-        <w:t>and .NET Standard 2.0</w:t>
+        <w:br/>
       </w:r>
       <w:r>
         <w:rPr>
@@ -114,7 +114,7 @@
           <w:sz w:val="48"/>
           <w:szCs w:val="48"/>
         </w:rPr>
-        <w:br/>
+        <w:t xml:space="preserve">and </w:t>
       </w:r>
       <w:r>
         <w:rPr>
@@ -126,10 +126,8 @@
           <w:sz w:val="48"/>
           <w:szCs w:val="48"/>
         </w:rPr>
-        <w:t xml:space="preserve">or </w:t>
-      </w:r>
-      <w:bookmarkStart w:id="0" w:name="_GoBack"/>
-      <w:bookmarkEnd w:id="0"/>
+        <w:t xml:space="preserve">.NET </w:t>
+      </w:r>
       <w:r>
         <w:rPr>
           <w:rFonts w:ascii="Segoe UI" w:eastAsia="Times New Roman" w:hAnsi="Segoe UI" w:cs="Segoe UI"/>
@@ -140,7 +138,7 @@
           <w:sz w:val="48"/>
           <w:szCs w:val="48"/>
         </w:rPr>
-        <w:t xml:space="preserve">.NET </w:t>
+        <w:t>Standard 2.</w:t>
       </w:r>
       <w:r>
         <w:rPr>
@@ -152,43 +150,7 @@
           <w:sz w:val="48"/>
           <w:szCs w:val="48"/>
         </w:rPr>
-        <w:t>Core 3.1</w:t>
-      </w:r>
-      <w:r>
-        <w:rPr>
-          <w:rFonts w:ascii="Segoe UI" w:eastAsia="Times New Roman" w:hAnsi="Segoe UI" w:cs="Segoe UI"/>
-          <w:b/>
-          <w:bCs/>
-          <w:color w:val="24292E"/>
-          <w:kern w:val="36"/>
-          <w:sz w:val="48"/>
-          <w:szCs w:val="48"/>
-        </w:rPr>
-        <w:t xml:space="preserve"> and </w:t>
-      </w:r>
-      <w:r>
-        <w:rPr>
-          <w:rFonts w:ascii="Segoe UI" w:eastAsia="Times New Roman" w:hAnsi="Segoe UI" w:cs="Segoe UI"/>
-          <w:b/>
-          <w:bCs/>
-          <w:color w:val="24292E"/>
-          <w:kern w:val="36"/>
-          <w:sz w:val="48"/>
-          <w:szCs w:val="48"/>
-        </w:rPr>
-        <w:t xml:space="preserve">.NET </w:t>
-      </w:r>
-      <w:r>
-        <w:rPr>
-          <w:rFonts w:ascii="Segoe UI" w:eastAsia="Times New Roman" w:hAnsi="Segoe UI" w:cs="Segoe UI"/>
-          <w:b/>
-          <w:bCs/>
-          <w:color w:val="24292E"/>
-          <w:kern w:val="36"/>
-          <w:sz w:val="48"/>
-          <w:szCs w:val="48"/>
-        </w:rPr>
-        <w:t>Standard 2.0</w:t>
+        <w:t>1</w:t>
       </w:r>
     </w:p>
     <w:p>
@@ -341,21 +303,19 @@
         </w:rPr>
         <w:br/>
       </w:r>
-      <w:proofErr w:type="spellStart"/>
-      <w:r>
-        <w:rPr>
-          <w:rFonts w:ascii="Segoe UI" w:hAnsi="Segoe UI" w:cs="Segoe UI"/>
-          <w:color w:val="000000"/>
-        </w:rPr>
-        <w:t>o</w:t>
-      </w:r>
-      <w:proofErr w:type="spellEnd"/>
-      <w:r>
-        <w:rPr>
-          <w:rFonts w:ascii="Segoe UI" w:hAnsi="Segoe UI" w:cs="Segoe UI"/>
-          <w:color w:val="000000"/>
-        </w:rPr>
-        <w:t xml:space="preserve"> .NET 4.8 and .NET Standard 2.0, using RSA or EC keys.</w:t>
+      <w:r>
+        <w:rPr>
+          <w:rFonts w:ascii="Segoe UI" w:hAnsi="Segoe UI" w:cs="Segoe UI"/>
+          <w:color w:val="000000"/>
+        </w:rPr>
+        <w:t xml:space="preserve">- </w:t>
+      </w:r>
+      <w:r>
+        <w:rPr>
+          <w:rFonts w:ascii="Segoe UI" w:hAnsi="Segoe UI" w:cs="Segoe UI"/>
+          <w:color w:val="000000"/>
+        </w:rPr>
+        <w:t>.NET Core 3.1 and .NET Standard 2.0, using RSA key only.</w:t>
       </w:r>
       <w:r>
         <w:rPr>
@@ -363,15 +323,34 @@
           <w:color w:val="000000"/>
         </w:rPr>
         <w:br/>
-        <w:t>o .NET Core 3.1 and .NET Standard 2.0, using RSA key only.</w:t>
-      </w:r>
-      <w:r>
-        <w:rPr>
-          <w:rFonts w:ascii="Segoe UI" w:hAnsi="Segoe UI" w:cs="Segoe UI"/>
-          <w:color w:val="000000"/>
-        </w:rPr>
-        <w:br/>
-        <w:t>EC key is not support yet for .NET Core 3.1</w:t>
+      </w:r>
+      <w:r>
+        <w:rPr>
+          <w:rFonts w:ascii="Segoe UI" w:hAnsi="Segoe UI" w:cs="Segoe UI"/>
+          <w:color w:val="000000"/>
+        </w:rPr>
+        <w:t xml:space="preserve">- Use </w:t>
+      </w:r>
+      <w:r>
+        <w:rPr>
+          <w:rFonts w:ascii="Segoe UI" w:hAnsi="Segoe UI" w:cs="Segoe UI"/>
+          <w:color w:val="000000"/>
+        </w:rPr>
+        <w:t xml:space="preserve">RSA </w:t>
+      </w:r>
+      <w:r>
+        <w:rPr>
+          <w:rFonts w:ascii="Segoe UI" w:hAnsi="Segoe UI" w:cs="Segoe UI"/>
+          <w:color w:val="000000"/>
+        </w:rPr>
+        <w:t xml:space="preserve">or </w:t>
+      </w:r>
+      <w:r>
+        <w:rPr>
+          <w:rFonts w:ascii="Segoe UI" w:hAnsi="Segoe UI" w:cs="Segoe UI"/>
+          <w:color w:val="000000"/>
+        </w:rPr>
+        <w:t>EC key</w:t>
       </w:r>
     </w:p>
     <w:p>
@@ -393,7 +372,35 @@
           <w:rFonts w:ascii="Segoe UI" w:hAnsi="Segoe UI" w:cs="Segoe UI"/>
           <w:color w:val="000000"/>
         </w:rPr>
-        <w:t>Obtains public RSA and/or EC keys from a JWKS REST Service</w:t>
+        <w:t xml:space="preserve">Obtains public RSA or EC keys from a </w:t>
+      </w:r>
+      <w:r>
+        <w:rPr>
+          <w:rFonts w:ascii="Segoe UI" w:hAnsi="Segoe UI" w:cs="Segoe UI"/>
+          <w:color w:val="000000"/>
+        </w:rPr>
+        <w:t xml:space="preserve">KeyVault </w:t>
+      </w:r>
+      <w:r>
+        <w:rPr>
+          <w:rFonts w:ascii="Segoe UI" w:hAnsi="Segoe UI" w:cs="Segoe UI"/>
+          <w:color w:val="000000"/>
+        </w:rPr>
+        <w:t xml:space="preserve"> or </w:t>
+      </w:r>
+      <w:r>
+        <w:rPr>
+          <w:rFonts w:ascii="Segoe UI" w:hAnsi="Segoe UI" w:cs="Segoe UI"/>
+          <w:color w:val="000000"/>
+        </w:rPr>
+        <w:t xml:space="preserve">JWKS </w:t>
+      </w:r>
+      <w:r>
+        <w:rPr>
+          <w:rFonts w:ascii="Segoe UI" w:hAnsi="Segoe UI" w:cs="Segoe UI"/>
+          <w:color w:val="000000"/>
+        </w:rPr>
+        <w:t>Service</w:t>
       </w:r>
       <w:r>
         <w:rPr>
@@ -401,7 +408,20 @@
           <w:color w:val="000000"/>
         </w:rPr>
         <w:br/>
-        <w:t>o Caches the public keys</w:t>
+      </w:r>
+      <w:r>
+        <w:rPr>
+          <w:rFonts w:ascii="Segoe UI" w:hAnsi="Segoe UI" w:cs="Segoe UI"/>
+          <w:color w:val="000000"/>
+        </w:rPr>
+        <w:t>-</w:t>
+      </w:r>
+      <w:r>
+        <w:rPr>
+          <w:rFonts w:ascii="Segoe UI" w:hAnsi="Segoe UI" w:cs="Segoe UI"/>
+          <w:color w:val="000000"/>
+        </w:rPr>
+        <w:t xml:space="preserve"> Caches the public keys</w:t>
       </w:r>
       <w:r>
         <w:rPr>
@@ -409,7 +429,36 @@
           <w:color w:val="000000"/>
         </w:rPr>
         <w:br/>
-        <w:t>o Refreshes the public keys each hour.</w:t>
+      </w:r>
+      <w:r>
+        <w:rPr>
+          <w:rFonts w:ascii="Segoe UI" w:hAnsi="Segoe UI" w:cs="Segoe UI"/>
+          <w:color w:val="000000"/>
+        </w:rPr>
+        <w:t>-</w:t>
+      </w:r>
+      <w:r>
+        <w:rPr>
+          <w:rFonts w:ascii="Segoe UI" w:hAnsi="Segoe UI" w:cs="Segoe UI"/>
+          <w:color w:val="000000"/>
+        </w:rPr>
+        <w:t xml:space="preserve"> Refreshes the public keys each hour</w:t>
+      </w:r>
+      <w:r>
+        <w:rPr>
+          <w:rFonts w:ascii="Segoe UI" w:hAnsi="Segoe UI" w:cs="Segoe UI"/>
+          <w:color w:val="000000"/>
+        </w:rPr>
+        <w:br/>
+        <w:t>- Option to use oAuth2 to obtain an bearer access token</w:t>
+      </w:r>
+      <w:r>
+        <w:rPr>
+          <w:rFonts w:ascii="Segoe UI" w:hAnsi="Segoe UI" w:cs="Segoe UI"/>
+          <w:color w:val="000000"/>
+        </w:rPr>
+        <w:br/>
+        <w:t>- Option to Pop Token in oAuth2 token call</w:t>
       </w:r>
     </w:p>
     <w:p>
@@ -479,6 +528,63 @@
         <w:br/>
         <w:t>o The public Key Id must be the same as the private Key Id.</w:t>
       </w:r>
+    </w:p>
+    <w:p>
+      <w:pPr>
+        <w:pStyle w:val="NormalWeb"/>
+        <w:shd w:val="clear" w:color="auto" w:fill="FFFFFF"/>
+        <w:spacing w:before="0" w:beforeAutospacing="0" w:after="360" w:afterAutospacing="0"/>
+        <w:rPr>
+          <w:rFonts w:ascii="Segoe UI" w:hAnsi="Segoe UI" w:cs="Segoe UI"/>
+          <w:color w:val="000000"/>
+        </w:rPr>
+      </w:pPr>
+      <w:r>
+        <w:rPr>
+          <w:rFonts w:ascii="Segoe UI" w:hAnsi="Segoe UI" w:cs="Segoe UI"/>
+          <w:color w:val="000000"/>
+        </w:rPr>
+        <w:t>For Asp.Net MVC code example, please see the “</w:t>
+      </w:r>
+      <w:r>
+        <w:rPr>
+          <w:rFonts w:ascii="Segoe UI" w:hAnsi="Segoe UI" w:cs="Segoe UI"/>
+          <w:color w:val="000000"/>
+        </w:rPr>
+        <w:t>Example_Asp.Net_Mvc_WebApplication</w:t>
+      </w:r>
+      <w:r>
+        <w:rPr>
+          <w:rFonts w:ascii="Segoe UI" w:hAnsi="Segoe UI" w:cs="Segoe UI"/>
+          <w:color w:val="000000"/>
+        </w:rPr>
+        <w:t>” project in th</w:t>
+      </w:r>
+      <w:r>
+        <w:rPr>
+          <w:rFonts w:ascii="Segoe UI" w:hAnsi="Segoe UI" w:cs="Segoe UI"/>
+          <w:color w:val="000000"/>
+        </w:rPr>
+        <w:t>e</w:t>
+      </w:r>
+      <w:r>
+        <w:rPr>
+          <w:rFonts w:ascii="Segoe UI" w:hAnsi="Segoe UI" w:cs="Segoe UI"/>
+          <w:color w:val="000000"/>
+        </w:rPr>
+        <w:t xml:space="preserve"> solution</w:t>
+      </w:r>
+    </w:p>
+    <w:p>
+      <w:pPr>
+        <w:pStyle w:val="NormalWeb"/>
+        <w:shd w:val="clear" w:color="auto" w:fill="FFFFFF"/>
+        <w:spacing w:before="0" w:beforeAutospacing="0" w:after="360" w:afterAutospacing="0"/>
+        <w:rPr>
+          <w:rFonts w:ascii="Segoe UI" w:hAnsi="Segoe UI" w:cs="Segoe UI"/>
+          <w:color w:val="000000"/>
+        </w:rPr>
+      </w:pPr>
     </w:p>
     <w:sectPr>
       <w:pgSz w:w="12240" w:h="15840"/>
@@ -491,7 +597,7 @@
 </file>
 
 <file path=word/endnotes.xml><?xml version="1.0" encoding="utf-8"?>
-<w:endnotes xmlns:wpc="http://schemas.microsoft.com/office/word/2010/wordprocessingCanvas" xmlns:cx="http://schemas.microsoft.com/office/drawing/2014/chartex" xmlns:cx1="http://schemas.microsoft.com/office/drawing/2015/9/8/chartex" xmlns:cx2="http://schemas.microsoft.com/office/drawing/2015/10/21/chartex" xmlns:cx3="http://schemas.microsoft.com/office/drawing/2016/5/9/chartex" xmlns:cx4="http://schemas.microsoft.com/office/drawing/2016/5/10/chartex" xmlns:cx5="http://schemas.microsoft.com/office/drawing/2016/5/11/chartex" xmlns:cx6="http://schemas.microsoft.com/office/drawing/2016/5/12/chartex" xmlns:cx7="http://schemas.microsoft.com/office/drawing/2016/5/13/chartex" xmlns:cx8="http://schemas.microsoft.com/office/drawing/2016/5/14/chartex" xmlns:mc="http://schemas.openxmlformats.org/markup-compatibility/2006" xmlns:aink="http://schemas.microsoft.com/office/drawing/2016/ink" xmlns:am3d="http://schemas.microsoft.com/office/drawing/2017/model3d" xmlns:o="urn:schemas-microsoft-com:office:office" xmlns:r="http://schemas.openxmlformats.org/officeDocument/2006/relationships" xmlns:m="http://schemas.openxmlformats.org/officeDocument/2006/math" xmlns:v="urn:schemas-microsoft-com:vml" xmlns:wp14="http://schemas.microsoft.com/office/word/2010/wordprocessingDrawing" xmlns:wp="http://schemas.openxmlformats.org/drawingml/2006/wordprocessingDrawing" xmlns:w10="urn:schemas-microsoft-com:office:word" xmlns:w="http://schemas.openxmlformats.org/wordprocessingml/2006/main" xmlns:w14="http://schemas.microsoft.com/office/word/2010/wordml" xmlns:w15="http://schemas.microsoft.com/office/word/2012/wordml" xmlns:w16cid="http://schemas.microsoft.com/office/word/2016/wordml/cid" xmlns:w16se="http://schemas.microsoft.com/office/word/2015/wordml/symex" xmlns:wpg="http://schemas.microsoft.com/office/word/2010/wordprocessingGroup" xmlns:wpi="http://schemas.microsoft.com/office/word/2010/wordprocessingInk" xmlns:wne="http://schemas.microsoft.com/office/word/2006/wordml" xmlns:wps="http://schemas.microsoft.com/office/word/2010/wordprocessingShape" mc:Ignorable="w14 w15 w16se w16cid wp14">
+<w:endnotes xmlns:wpc="http://schemas.microsoft.com/office/word/2010/wordprocessingCanvas" xmlns:cx="http://schemas.microsoft.com/office/drawing/2014/chartex" xmlns:cx1="http://schemas.microsoft.com/office/drawing/2015/9/8/chartex" xmlns:cx2="http://schemas.microsoft.com/office/drawing/2015/10/21/chartex" xmlns:cx3="http://schemas.microsoft.com/office/drawing/2016/5/9/chartex" xmlns:cx4="http://schemas.microsoft.com/office/drawing/2016/5/10/chartex" xmlns:cx5="http://schemas.microsoft.com/office/drawing/2016/5/11/chartex" xmlns:cx6="http://schemas.microsoft.com/office/drawing/2016/5/12/chartex" xmlns:cx7="http://schemas.microsoft.com/office/drawing/2016/5/13/chartex" xmlns:cx8="http://schemas.microsoft.com/office/drawing/2016/5/14/chartex" xmlns:mc="http://schemas.openxmlformats.org/markup-compatibility/2006" xmlns:aink="http://schemas.microsoft.com/office/drawing/2016/ink" xmlns:am3d="http://schemas.microsoft.com/office/drawing/2017/model3d" xmlns:o="urn:schemas-microsoft-com:office:office" xmlns:r="http://schemas.openxmlformats.org/officeDocument/2006/relationships" xmlns:m="http://schemas.openxmlformats.org/officeDocument/2006/math" xmlns:v="urn:schemas-microsoft-com:vml" xmlns:wp14="http://schemas.microsoft.com/office/word/2010/wordprocessingDrawing" xmlns:wp="http://schemas.openxmlformats.org/drawingml/2006/wordprocessingDrawing" xmlns:w10="urn:schemas-microsoft-com:office:word" xmlns:w="http://schemas.openxmlformats.org/wordprocessingml/2006/main" xmlns:w14="http://schemas.microsoft.com/office/word/2010/wordml" xmlns:w15="http://schemas.microsoft.com/office/word/2012/wordml" xmlns:w16cex="http://schemas.microsoft.com/office/word/2018/wordml/cex" xmlns:w16cid="http://schemas.microsoft.com/office/word/2016/wordml/cid" xmlns:w16="http://schemas.microsoft.com/office/word/2018/wordml" xmlns:w16sdtdh="http://schemas.microsoft.com/office/word/2020/wordml/sdtdatahash" xmlns:w16se="http://schemas.microsoft.com/office/word/2015/wordml/symex" xmlns:wpg="http://schemas.microsoft.com/office/word/2010/wordprocessingGroup" xmlns:wpi="http://schemas.microsoft.com/office/word/2010/wordprocessingInk" xmlns:wne="http://schemas.microsoft.com/office/word/2006/wordml" xmlns:wps="http://schemas.microsoft.com/office/word/2010/wordprocessingShape" mc:Ignorable="w14 w15 w16se w16cid w16 w16cex w16sdtdh wp14">
   <w:endnote w:type="separator" w:id="-1">
     <w:p>
       <w:pPr>
@@ -516,7 +622,7 @@
 </file>
 
 <file path=word/footnotes.xml><?xml version="1.0" encoding="utf-8"?>
-<w:footnotes xmlns:wpc="http://schemas.microsoft.com/office/word/2010/wordprocessingCanvas" xmlns:cx="http://schemas.microsoft.com/office/drawing/2014/chartex" xmlns:cx1="http://schemas.microsoft.com/office/drawing/2015/9/8/chartex" xmlns:cx2="http://schemas.microsoft.com/office/drawing/2015/10/21/chartex" xmlns:cx3="http://schemas.microsoft.com/office/drawing/2016/5/9/chartex" xmlns:cx4="http://schemas.microsoft.com/office/drawing/2016/5/10/chartex" xmlns:cx5="http://schemas.microsoft.com/office/drawing/2016/5/11/chartex" xmlns:cx6="http://schemas.microsoft.com/office/drawing/2016/5/12/chartex" xmlns:cx7="http://schemas.microsoft.com/office/drawing/2016/5/13/chartex" xmlns:cx8="http://schemas.microsoft.com/office/drawing/2016/5/14/chartex" xmlns:mc="http://schemas.openxmlformats.org/markup-compatibility/2006" xmlns:aink="http://schemas.microsoft.com/office/drawing/2016/ink" xmlns:am3d="http://schemas.microsoft.com/office/drawing/2017/model3d" xmlns:o="urn:schemas-microsoft-com:office:office" xmlns:r="http://schemas.openxmlformats.org/officeDocument/2006/relationships" xmlns:m="http://schemas.openxmlformats.org/officeDocument/2006/math" xmlns:v="urn:schemas-microsoft-com:vml" xmlns:wp14="http://schemas.microsoft.com/office/word/2010/wordprocessingDrawing" xmlns:wp="http://schemas.openxmlformats.org/drawingml/2006/wordprocessingDrawing" xmlns:w10="urn:schemas-microsoft-com:office:word" xmlns:w="http://schemas.openxmlformats.org/wordprocessingml/2006/main" xmlns:w14="http://schemas.microsoft.com/office/word/2010/wordml" xmlns:w15="http://schemas.microsoft.com/office/word/2012/wordml" xmlns:w16cid="http://schemas.microsoft.com/office/word/2016/wordml/cid" xmlns:w16se="http://schemas.microsoft.com/office/word/2015/wordml/symex" xmlns:wpg="http://schemas.microsoft.com/office/word/2010/wordprocessingGroup" xmlns:wpi="http://schemas.microsoft.com/office/word/2010/wordprocessingInk" xmlns:wne="http://schemas.microsoft.com/office/word/2006/wordml" xmlns:wps="http://schemas.microsoft.com/office/word/2010/wordprocessingShape" mc:Ignorable="w14 w15 w16se w16cid wp14">
+<w:footnotes xmlns:wpc="http://schemas.microsoft.com/office/word/2010/wordprocessingCanvas" xmlns:cx="http://schemas.microsoft.com/office/drawing/2014/chartex" xmlns:cx1="http://schemas.microsoft.com/office/drawing/2015/9/8/chartex" xmlns:cx2="http://schemas.microsoft.com/office/drawing/2015/10/21/chartex" xmlns:cx3="http://schemas.microsoft.com/office/drawing/2016/5/9/chartex" xmlns:cx4="http://schemas.microsoft.com/office/drawing/2016/5/10/chartex" xmlns:cx5="http://schemas.microsoft.com/office/drawing/2016/5/11/chartex" xmlns:cx6="http://schemas.microsoft.com/office/drawing/2016/5/12/chartex" xmlns:cx7="http://schemas.microsoft.com/office/drawing/2016/5/13/chartex" xmlns:cx8="http://schemas.microsoft.com/office/drawing/2016/5/14/chartex" xmlns:mc="http://schemas.openxmlformats.org/markup-compatibility/2006" xmlns:aink="http://schemas.microsoft.com/office/drawing/2016/ink" xmlns:am3d="http://schemas.microsoft.com/office/drawing/2017/model3d" xmlns:o="urn:schemas-microsoft-com:office:office" xmlns:r="http://schemas.openxmlformats.org/officeDocument/2006/relationships" xmlns:m="http://schemas.openxmlformats.org/officeDocument/2006/math" xmlns:v="urn:schemas-microsoft-com:vml" xmlns:wp14="http://schemas.microsoft.com/office/word/2010/wordprocessingDrawing" xmlns:wp="http://schemas.openxmlformats.org/drawingml/2006/wordprocessingDrawing" xmlns:w10="urn:schemas-microsoft-com:office:word" xmlns:w="http://schemas.openxmlformats.org/wordprocessingml/2006/main" xmlns:w14="http://schemas.microsoft.com/office/word/2010/wordml" xmlns:w15="http://schemas.microsoft.com/office/word/2012/wordml" xmlns:w16cex="http://schemas.microsoft.com/office/word/2018/wordml/cex" xmlns:w16cid="http://schemas.microsoft.com/office/word/2016/wordml/cid" xmlns:w16="http://schemas.microsoft.com/office/word/2018/wordml" xmlns:w16sdtdh="http://schemas.microsoft.com/office/word/2020/wordml/sdtdatahash" xmlns:w16se="http://schemas.microsoft.com/office/word/2015/wordml/symex" xmlns:wpg="http://schemas.microsoft.com/office/word/2010/wordprocessingGroup" xmlns:wpi="http://schemas.microsoft.com/office/word/2010/wordprocessingInk" xmlns:wne="http://schemas.microsoft.com/office/word/2006/wordml" xmlns:wps="http://schemas.microsoft.com/office/word/2010/wordprocessingShape" mc:Ignorable="w14 w15 w16se w16cid w16 w16cex w16sdtdh wp14">
   <w:footnote w:type="separator" w:id="-1">
     <w:p>
       <w:pPr>
@@ -541,7 +647,7 @@
 </file>
 
 <file path=word/numbering.xml><?xml version="1.0" encoding="utf-8"?>
-<w:numbering xmlns:wpc="http://schemas.microsoft.com/office/word/2010/wordprocessingCanvas" xmlns:cx="http://schemas.microsoft.com/office/drawing/2014/chartex" xmlns:cx1="http://schemas.microsoft.com/office/drawing/2015/9/8/chartex" xmlns:cx2="http://schemas.microsoft.com/office/drawing/2015/10/21/chartex" xmlns:cx3="http://schemas.microsoft.com/office/drawing/2016/5/9/chartex" xmlns:cx4="http://schemas.microsoft.com/office/drawing/2016/5/10/chartex" xmlns:cx5="http://schemas.microsoft.com/office/drawing/2016/5/11/chartex" xmlns:cx6="http://schemas.microsoft.com/office/drawing/2016/5/12/chartex" xmlns:cx7="http://schemas.microsoft.com/office/drawing/2016/5/13/chartex" xmlns:cx8="http://schemas.microsoft.com/office/drawing/2016/5/14/chartex" xmlns:mc="http://schemas.openxmlformats.org/markup-compatibility/2006" xmlns:aink="http://schemas.microsoft.com/office/drawing/2016/ink" xmlns:am3d="http://schemas.microsoft.com/office/drawing/2017/model3d" xmlns:o="urn:schemas-microsoft-com:office:office" xmlns:r="http://schemas.openxmlformats.org/officeDocument/2006/relationships" xmlns:m="http://schemas.openxmlformats.org/officeDocument/2006/math" xmlns:v="urn:schemas-microsoft-com:vml" xmlns:wp14="http://schemas.microsoft.com/office/word/2010/wordprocessingDrawing" xmlns:wp="http://schemas.openxmlformats.org/drawingml/2006/wordprocessingDrawing" xmlns:w10="urn:schemas-microsoft-com:office:word" xmlns:w="http://schemas.openxmlformats.org/wordprocessingml/2006/main" xmlns:w14="http://schemas.microsoft.com/office/word/2010/wordml" xmlns:w15="http://schemas.microsoft.com/office/word/2012/wordml" xmlns:w16cid="http://schemas.microsoft.com/office/word/2016/wordml/cid" xmlns:w16se="http://schemas.microsoft.com/office/word/2015/wordml/symex" xmlns:wpg="http://schemas.microsoft.com/office/word/2010/wordprocessingGroup" xmlns:wpi="http://schemas.microsoft.com/office/word/2010/wordprocessingInk" xmlns:wne="http://schemas.microsoft.com/office/word/2006/wordml" xmlns:wps="http://schemas.microsoft.com/office/word/2010/wordprocessingShape" mc:Ignorable="w14 w15 w16se w16cid wp14">
+<w:numbering xmlns:wpc="http://schemas.microsoft.com/office/word/2010/wordprocessingCanvas" xmlns:cx="http://schemas.microsoft.com/office/drawing/2014/chartex" xmlns:cx1="http://schemas.microsoft.com/office/drawing/2015/9/8/chartex" xmlns:cx2="http://schemas.microsoft.com/office/drawing/2015/10/21/chartex" xmlns:cx3="http://schemas.microsoft.com/office/drawing/2016/5/9/chartex" xmlns:cx4="http://schemas.microsoft.com/office/drawing/2016/5/10/chartex" xmlns:cx5="http://schemas.microsoft.com/office/drawing/2016/5/11/chartex" xmlns:cx6="http://schemas.microsoft.com/office/drawing/2016/5/12/chartex" xmlns:cx7="http://schemas.microsoft.com/office/drawing/2016/5/13/chartex" xmlns:cx8="http://schemas.microsoft.com/office/drawing/2016/5/14/chartex" xmlns:mc="http://schemas.openxmlformats.org/markup-compatibility/2006" xmlns:aink="http://schemas.microsoft.com/office/drawing/2016/ink" xmlns:am3d="http://schemas.microsoft.com/office/drawing/2017/model3d" xmlns:o="urn:schemas-microsoft-com:office:office" xmlns:r="http://schemas.openxmlformats.org/officeDocument/2006/relationships" xmlns:m="http://schemas.openxmlformats.org/officeDocument/2006/math" xmlns:v="urn:schemas-microsoft-com:vml" xmlns:wp14="http://schemas.microsoft.com/office/word/2010/wordprocessingDrawing" xmlns:wp="http://schemas.openxmlformats.org/drawingml/2006/wordprocessingDrawing" xmlns:w10="urn:schemas-microsoft-com:office:word" xmlns:w="http://schemas.openxmlformats.org/wordprocessingml/2006/main" xmlns:w14="http://schemas.microsoft.com/office/word/2010/wordml" xmlns:w15="http://schemas.microsoft.com/office/word/2012/wordml" xmlns:w16cex="http://schemas.microsoft.com/office/word/2018/wordml/cex" xmlns:w16cid="http://schemas.microsoft.com/office/word/2016/wordml/cid" xmlns:w16="http://schemas.microsoft.com/office/word/2018/wordml" xmlns:w16sdtdh="http://schemas.microsoft.com/office/word/2020/wordml/sdtdatahash" xmlns:w16se="http://schemas.microsoft.com/office/word/2015/wordml/symex" xmlns:wpg="http://schemas.microsoft.com/office/word/2010/wordprocessingGroup" xmlns:wpi="http://schemas.microsoft.com/office/word/2010/wordprocessingInk" xmlns:wne="http://schemas.microsoft.com/office/word/2006/wordml" xmlns:wps="http://schemas.microsoft.com/office/word/2010/wordprocessingShape" mc:Ignorable="w14 w15 w16se w16cid w16 w16cex w16sdtdh wp14">
   <w:abstractNum w:abstractNumId="0" w15:restartNumberingAfterBreak="0">
     <w:nsid w:val="23F4013A"/>
     <w:multiLevelType w:val="multilevel"/>
@@ -1094,7 +1200,7 @@
 </file>
 
 <file path=word/styles.xml><?xml version="1.0" encoding="utf-8"?>
-<w:styles xmlns:mc="http://schemas.openxmlformats.org/markup-compatibility/2006" xmlns:r="http://schemas.openxmlformats.org/officeDocument/2006/relationships" xmlns:w="http://schemas.openxmlformats.org/wordprocessingml/2006/main" xmlns:w14="http://schemas.microsoft.com/office/word/2010/wordml" xmlns:w15="http://schemas.microsoft.com/office/word/2012/wordml" xmlns:w16cid="http://schemas.microsoft.com/office/word/2016/wordml/cid" xmlns:w16se="http://schemas.microsoft.com/office/word/2015/wordml/symex" mc:Ignorable="w14 w15 w16se w16cid">
+<w:styles xmlns:mc="http://schemas.openxmlformats.org/markup-compatibility/2006" xmlns:r="http://schemas.openxmlformats.org/officeDocument/2006/relationships" xmlns:w="http://schemas.openxmlformats.org/wordprocessingml/2006/main" xmlns:w14="http://schemas.microsoft.com/office/word/2010/wordml" xmlns:w15="http://schemas.microsoft.com/office/word/2012/wordml" xmlns:w16cex="http://schemas.microsoft.com/office/word/2018/wordml/cex" xmlns:w16cid="http://schemas.microsoft.com/office/word/2016/wordml/cid" xmlns:w16="http://schemas.microsoft.com/office/word/2018/wordml" xmlns:w16sdtdh="http://schemas.microsoft.com/office/word/2020/wordml/sdtdatahash" xmlns:w16se="http://schemas.microsoft.com/office/word/2015/wordml/symex" mc:Ignorable="w14 w15 w16se w16cid w16 w16cex w16sdtdh">
   <w:docDefaults>
     <w:rPrDefault>
       <w:rPr>
@@ -1110,7 +1216,7 @@
       </w:pPr>
     </w:pPrDefault>
   </w:docDefaults>
-  <w:latentStyles w:defLockedState="0" w:defUIPriority="99" w:defSemiHidden="0" w:defUnhideWhenUsed="0" w:defQFormat="0" w:count="377">
+  <w:latentStyles w:defLockedState="0" w:defUIPriority="99" w:defSemiHidden="0" w:defUnhideWhenUsed="0" w:defQFormat="0" w:count="376">
     <w:lsdException w:name="Normal" w:uiPriority="0" w:qFormat="1"/>
     <w:lsdException w:name="heading 1" w:uiPriority="9" w:qFormat="1"/>
     <w:lsdException w:name="heading 2" w:semiHidden="1" w:uiPriority="9" w:unhideWhenUsed="1" w:qFormat="1"/>
@@ -1487,7 +1593,6 @@
     <w:lsdException w:name="Hashtag" w:semiHidden="1" w:unhideWhenUsed="1"/>
     <w:lsdException w:name="Unresolved Mention" w:semiHidden="1" w:unhideWhenUsed="1"/>
     <w:lsdException w:name="Smart Link" w:semiHidden="1" w:unhideWhenUsed="1"/>
-    <w:lsdException w:name="Smart Link Error" w:semiHidden="1" w:unhideWhenUsed="1"/>
   </w:latentStyles>
   <w:style w:type="paragraph" w:default="1" w:styleId="Normal">
     <w:name w:val="Normal"/>

</xml_diff>